<commit_message>
Updated asset list, added character and scene list.
</commit_message>
<xml_diff>
--- a/Doorman_Documents/Character_List.docx
+++ b/Doorman_Documents/Character_List.docx
@@ -8,35 +8,661 @@
       </w:r>
     </w:p>
     <w:p>
+      <w:pPr>
+        <w:jc w:val="center"/>
+        <w:rPr>
+          <w:b/>
+          <w:u w:val="single"/>
+        </w:rPr>
+      </w:pPr>
       <w:r>
-        <w:t xml:space="preserve">Kyle Savell, Jake </w:t>
+        <w:rPr>
+          <w:b/>
+          <w:u w:val="single"/>
+        </w:rPr>
+        <w:t>Character List:</w:t>
       </w:r>
-      <w:proofErr w:type="spellStart"/>
-      <w:r>
-        <w:t>Scheide</w:t>
-      </w:r>
-      <w:proofErr w:type="spellEnd"/>
-      <w:r>
-        <w:t xml:space="preserve">, Michael </w:t>
-      </w:r>
-      <w:proofErr w:type="spellStart"/>
-      <w:r>
-        <w:t>MacInnes</w:t>
-      </w:r>
-      <w:proofErr w:type="spellEnd"/>
-      <w:r>
-        <w:t>, Bailey Sostek</w:t>
-      </w:r>
-      <w:bookmarkStart w:id="0" w:name="_GoBack"/>
-      <w:bookmarkEnd w:id="0"/>
     </w:p>
+    <w:tbl>
+      <w:tblPr>
+        <w:tblStyle w:val="TableGrid"/>
+        <w:tblW w:w="0" w:type="auto"/>
+        <w:tblLook w:val="04A0" w:firstRow="1" w:lastRow="0" w:firstColumn="1" w:lastColumn="0" w:noHBand="0" w:noVBand="1"/>
+      </w:tblPr>
+      <w:tblGrid>
+        <w:gridCol w:w="2330"/>
+        <w:gridCol w:w="2330"/>
+        <w:gridCol w:w="2332"/>
+        <w:gridCol w:w="2358"/>
+      </w:tblGrid>
+      <w:tr>
+        <w:tc>
+          <w:tcPr>
+            <w:tcW w:w="2337" w:type="dxa"/>
+          </w:tcPr>
+          <w:p>
+            <w:pPr>
+              <w:jc w:val="center"/>
+              <w:rPr>
+                <w:b/>
+              </w:rPr>
+            </w:pPr>
+            <w:r>
+              <w:rPr>
+                <w:b/>
+              </w:rPr>
+              <w:t>Character</w:t>
+            </w:r>
+          </w:p>
+        </w:tc>
+        <w:tc>
+          <w:tcPr>
+            <w:tcW w:w="2337" w:type="dxa"/>
+          </w:tcPr>
+          <w:p>
+            <w:pPr>
+              <w:jc w:val="center"/>
+              <w:rPr>
+                <w:b/>
+              </w:rPr>
+            </w:pPr>
+            <w:r>
+              <w:rPr>
+                <w:b/>
+              </w:rPr>
+              <w:t>Location</w:t>
+            </w:r>
+          </w:p>
+        </w:tc>
+        <w:tc>
+          <w:tcPr>
+            <w:tcW w:w="2338" w:type="dxa"/>
+          </w:tcPr>
+          <w:p>
+            <w:pPr>
+              <w:jc w:val="center"/>
+              <w:rPr>
+                <w:b/>
+              </w:rPr>
+            </w:pPr>
+            <w:r>
+              <w:rPr>
+                <w:b/>
+              </w:rPr>
+              <w:t>Description</w:t>
+            </w:r>
+          </w:p>
+        </w:tc>
+        <w:tc>
+          <w:tcPr>
+            <w:tcW w:w="2338" w:type="dxa"/>
+          </w:tcPr>
+          <w:p>
+            <w:pPr>
+              <w:jc w:val="center"/>
+              <w:rPr>
+                <w:b/>
+              </w:rPr>
+            </w:pPr>
+            <w:r>
+              <w:rPr>
+                <w:b/>
+              </w:rPr>
+              <w:t>File</w:t>
+            </w:r>
+          </w:p>
+        </w:tc>
+      </w:tr>
+      <w:tr>
+        <w:tc>
+          <w:tcPr>
+            <w:tcW w:w="2337" w:type="dxa"/>
+          </w:tcPr>
+          <w:p>
+            <w:pPr>
+              <w:jc w:val="center"/>
+            </w:pPr>
+            <w:r>
+              <w:t>Jim</w:t>
+            </w:r>
+          </w:p>
+        </w:tc>
+        <w:tc>
+          <w:tcPr>
+            <w:tcW w:w="2337" w:type="dxa"/>
+          </w:tcPr>
+          <w:p>
+            <w:pPr>
+              <w:jc w:val="center"/>
+            </w:pPr>
+            <w:r>
+              <w:t>All scenes</w:t>
+            </w:r>
+          </w:p>
+        </w:tc>
+        <w:tc>
+          <w:tcPr>
+            <w:tcW w:w="2338" w:type="dxa"/>
+          </w:tcPr>
+          <w:p>
+            <w:pPr>
+              <w:jc w:val="center"/>
+            </w:pPr>
+            <w:r>
+              <w:t>Playable character</w:t>
+            </w:r>
+          </w:p>
+        </w:tc>
+        <w:tc>
+          <w:tcPr>
+            <w:tcW w:w="2338" w:type="dxa"/>
+          </w:tcPr>
+          <w:p>
+            <w:pPr>
+              <w:jc w:val="center"/>
+            </w:pPr>
+            <w:r>
+              <w:t>None (POV)</w:t>
+            </w:r>
+          </w:p>
+        </w:tc>
+      </w:tr>
+      <w:tr>
+        <w:tc>
+          <w:tcPr>
+            <w:tcW w:w="2337" w:type="dxa"/>
+          </w:tcPr>
+          <w:p>
+            <w:pPr>
+              <w:jc w:val="center"/>
+            </w:pPr>
+            <w:r>
+              <w:t>Madame Feline</w:t>
+            </w:r>
+          </w:p>
+        </w:tc>
+        <w:tc>
+          <w:tcPr>
+            <w:tcW w:w="2337" w:type="dxa"/>
+          </w:tcPr>
+          <w:p>
+            <w:pPr>
+              <w:jc w:val="center"/>
+            </w:pPr>
+            <w:r>
+              <w:t>Lobby, Room</w:t>
+            </w:r>
+          </w:p>
+        </w:tc>
+        <w:tc>
+          <w:tcPr>
+            <w:tcW w:w="2338" w:type="dxa"/>
+          </w:tcPr>
+          <w:p>
+            <w:pPr>
+              <w:jc w:val="center"/>
+            </w:pPr>
+            <w:r>
+              <w:t>Hotel Guest</w:t>
+            </w:r>
+          </w:p>
+        </w:tc>
+        <w:tc>
+          <w:tcPr>
+            <w:tcW w:w="2338" w:type="dxa"/>
+          </w:tcPr>
+          <w:p>
+            <w:pPr>
+              <w:jc w:val="center"/>
+            </w:pPr>
+            <w:r>
+              <w:t>Char_MadamFeline.png</w:t>
+            </w:r>
+          </w:p>
+        </w:tc>
+      </w:tr>
+      <w:tr>
+        <w:tc>
+          <w:tcPr>
+            <w:tcW w:w="2337" w:type="dxa"/>
+          </w:tcPr>
+          <w:p>
+            <w:pPr>
+              <w:jc w:val="center"/>
+            </w:pPr>
+            <w:r>
+              <w:t>Chris</w:t>
+            </w:r>
+          </w:p>
+        </w:tc>
+        <w:tc>
+          <w:tcPr>
+            <w:tcW w:w="2337" w:type="dxa"/>
+          </w:tcPr>
+          <w:p>
+            <w:pPr>
+              <w:jc w:val="center"/>
+            </w:pPr>
+            <w:r>
+              <w:t>Lobby, Room</w:t>
+            </w:r>
+          </w:p>
+        </w:tc>
+        <w:tc>
+          <w:tcPr>
+            <w:tcW w:w="2338" w:type="dxa"/>
+          </w:tcPr>
+          <w:p>
+            <w:pPr>
+              <w:jc w:val="center"/>
+            </w:pPr>
+            <w:r>
+              <w:t>Hotel Guest</w:t>
+            </w:r>
+          </w:p>
+        </w:tc>
+        <w:tc>
+          <w:tcPr>
+            <w:tcW w:w="2338" w:type="dxa"/>
+          </w:tcPr>
+          <w:p>
+            <w:pPr>
+              <w:jc w:val="center"/>
+            </w:pPr>
+            <w:r>
+              <w:t>Char_Chris.png</w:t>
+            </w:r>
+          </w:p>
+        </w:tc>
+      </w:tr>
+      <w:tr>
+        <w:tc>
+          <w:tcPr>
+            <w:tcW w:w="2337" w:type="dxa"/>
+          </w:tcPr>
+          <w:p>
+            <w:pPr>
+              <w:jc w:val="center"/>
+            </w:pPr>
+            <w:r>
+              <w:t>Jason</w:t>
+            </w:r>
+          </w:p>
+        </w:tc>
+        <w:tc>
+          <w:tcPr>
+            <w:tcW w:w="2337" w:type="dxa"/>
+          </w:tcPr>
+          <w:p>
+            <w:pPr>
+              <w:jc w:val="center"/>
+            </w:pPr>
+            <w:r>
+              <w:t>Lobby, Room</w:t>
+            </w:r>
+          </w:p>
+        </w:tc>
+        <w:tc>
+          <w:tcPr>
+            <w:tcW w:w="2338" w:type="dxa"/>
+          </w:tcPr>
+          <w:p>
+            <w:pPr>
+              <w:jc w:val="center"/>
+            </w:pPr>
+            <w:r>
+              <w:t>Hotel Guest</w:t>
+            </w:r>
+          </w:p>
+        </w:tc>
+        <w:tc>
+          <w:tcPr>
+            <w:tcW w:w="2338" w:type="dxa"/>
+          </w:tcPr>
+          <w:p>
+            <w:pPr>
+              <w:jc w:val="center"/>
+            </w:pPr>
+            <w:r>
+              <w:t>Char_Jason.png</w:t>
+            </w:r>
+          </w:p>
+        </w:tc>
+      </w:tr>
+      <w:tr>
+        <w:tc>
+          <w:tcPr>
+            <w:tcW w:w="2337" w:type="dxa"/>
+          </w:tcPr>
+          <w:p>
+            <w:pPr>
+              <w:jc w:val="center"/>
+            </w:pPr>
+            <w:r>
+              <w:t>Coach</w:t>
+            </w:r>
+          </w:p>
+        </w:tc>
+        <w:tc>
+          <w:tcPr>
+            <w:tcW w:w="2337" w:type="dxa"/>
+          </w:tcPr>
+          <w:p>
+            <w:pPr>
+              <w:jc w:val="center"/>
+            </w:pPr>
+            <w:r>
+              <w:t>Lobby, Room</w:t>
+            </w:r>
+          </w:p>
+        </w:tc>
+        <w:tc>
+          <w:tcPr>
+            <w:tcW w:w="2338" w:type="dxa"/>
+          </w:tcPr>
+          <w:p>
+            <w:pPr>
+              <w:jc w:val="center"/>
+            </w:pPr>
+            <w:r>
+              <w:t>Hotel Guest</w:t>
+            </w:r>
+          </w:p>
+        </w:tc>
+        <w:tc>
+          <w:tcPr>
+            <w:tcW w:w="2338" w:type="dxa"/>
+          </w:tcPr>
+          <w:p>
+            <w:pPr>
+              <w:jc w:val="center"/>
+            </w:pPr>
+            <w:r>
+              <w:t>Char_Coach.png</w:t>
+            </w:r>
+          </w:p>
+        </w:tc>
+      </w:tr>
+      <w:tr>
+        <w:tc>
+          <w:tcPr>
+            <w:tcW w:w="2337" w:type="dxa"/>
+          </w:tcPr>
+          <w:p>
+            <w:pPr>
+              <w:jc w:val="center"/>
+            </w:pPr>
+            <w:r>
+              <w:t>Sir Edmond</w:t>
+            </w:r>
+          </w:p>
+        </w:tc>
+        <w:tc>
+          <w:tcPr>
+            <w:tcW w:w="2337" w:type="dxa"/>
+          </w:tcPr>
+          <w:p>
+            <w:pPr>
+              <w:jc w:val="center"/>
+            </w:pPr>
+            <w:r>
+              <w:t>Lobby, Room</w:t>
+            </w:r>
+          </w:p>
+        </w:tc>
+        <w:tc>
+          <w:tcPr>
+            <w:tcW w:w="2338" w:type="dxa"/>
+          </w:tcPr>
+          <w:p>
+            <w:pPr>
+              <w:jc w:val="center"/>
+            </w:pPr>
+            <w:r>
+              <w:t>Hotel Guest</w:t>
+            </w:r>
+          </w:p>
+        </w:tc>
+        <w:tc>
+          <w:tcPr>
+            <w:tcW w:w="2338" w:type="dxa"/>
+          </w:tcPr>
+          <w:p>
+            <w:pPr>
+              <w:jc w:val="center"/>
+            </w:pPr>
+            <w:r>
+              <w:t>Char_Edmond.png</w:t>
+            </w:r>
+          </w:p>
+        </w:tc>
+      </w:tr>
+      <w:tr>
+        <w:tc>
+          <w:tcPr>
+            <w:tcW w:w="2337" w:type="dxa"/>
+          </w:tcPr>
+          <w:p>
+            <w:pPr>
+              <w:jc w:val="center"/>
+            </w:pPr>
+            <w:r>
+              <w:t>Kim</w:t>
+            </w:r>
+          </w:p>
+        </w:tc>
+        <w:tc>
+          <w:tcPr>
+            <w:tcW w:w="2337" w:type="dxa"/>
+          </w:tcPr>
+          <w:p>
+            <w:pPr>
+              <w:jc w:val="center"/>
+            </w:pPr>
+            <w:r>
+              <w:t>Lobby, Room</w:t>
+            </w:r>
+          </w:p>
+        </w:tc>
+        <w:tc>
+          <w:tcPr>
+            <w:tcW w:w="2338" w:type="dxa"/>
+          </w:tcPr>
+          <w:p>
+            <w:pPr>
+              <w:jc w:val="center"/>
+            </w:pPr>
+            <w:r>
+              <w:t>Hotel Guest</w:t>
+            </w:r>
+          </w:p>
+        </w:tc>
+        <w:tc>
+          <w:tcPr>
+            <w:tcW w:w="2338" w:type="dxa"/>
+          </w:tcPr>
+          <w:p>
+            <w:pPr>
+              <w:jc w:val="center"/>
+            </w:pPr>
+            <w:r>
+              <w:t>Char_Kim.png</w:t>
+            </w:r>
+          </w:p>
+        </w:tc>
+      </w:tr>
+      <w:tr>
+        <w:tc>
+          <w:tcPr>
+            <w:tcW w:w="2337" w:type="dxa"/>
+          </w:tcPr>
+          <w:p>
+            <w:pPr>
+              <w:jc w:val="center"/>
+            </w:pPr>
+            <w:r>
+              <w:t>Colonel Ketchup</w:t>
+            </w:r>
+          </w:p>
+        </w:tc>
+        <w:tc>
+          <w:tcPr>
+            <w:tcW w:w="2337" w:type="dxa"/>
+          </w:tcPr>
+          <w:p>
+            <w:pPr>
+              <w:jc w:val="center"/>
+            </w:pPr>
+            <w:r>
+              <w:t>Lobby, Room</w:t>
+            </w:r>
+          </w:p>
+        </w:tc>
+        <w:tc>
+          <w:tcPr>
+            <w:tcW w:w="2338" w:type="dxa"/>
+          </w:tcPr>
+          <w:p>
+            <w:pPr>
+              <w:jc w:val="center"/>
+            </w:pPr>
+            <w:r>
+              <w:t>Hotel Guest</w:t>
+            </w:r>
+          </w:p>
+        </w:tc>
+        <w:tc>
+          <w:tcPr>
+            <w:tcW w:w="2338" w:type="dxa"/>
+          </w:tcPr>
+          <w:p>
+            <w:pPr>
+              <w:jc w:val="center"/>
+            </w:pPr>
+            <w:r>
+              <w:t>Char_Colonel.png</w:t>
+            </w:r>
+          </w:p>
+        </w:tc>
+      </w:tr>
+      <w:tr>
+        <w:tc>
+          <w:tcPr>
+            <w:tcW w:w="2337" w:type="dxa"/>
+          </w:tcPr>
+          <w:p>
+            <w:pPr>
+              <w:jc w:val="center"/>
+            </w:pPr>
+            <w:r>
+              <w:t>Hotel Manager</w:t>
+            </w:r>
+          </w:p>
+        </w:tc>
+        <w:tc>
+          <w:tcPr>
+            <w:tcW w:w="2337" w:type="dxa"/>
+          </w:tcPr>
+          <w:p>
+            <w:pPr>
+              <w:jc w:val="center"/>
+            </w:pPr>
+            <w:r>
+              <w:t>Jim’s Room, Lobby</w:t>
+            </w:r>
+          </w:p>
+        </w:tc>
+        <w:tc>
+          <w:tcPr>
+            <w:tcW w:w="2338" w:type="dxa"/>
+          </w:tcPr>
+          <w:p>
+            <w:pPr>
+              <w:jc w:val="center"/>
+            </w:pPr>
+            <w:r>
+              <w:t xml:space="preserve">Hire’s Jim, </w:t>
+            </w:r>
+            <w:r>
+              <w:t>Overseer</w:t>
+            </w:r>
+          </w:p>
+        </w:tc>
+        <w:tc>
+          <w:tcPr>
+            <w:tcW w:w="2338" w:type="dxa"/>
+          </w:tcPr>
+          <w:p>
+            <w:pPr>
+              <w:jc w:val="center"/>
+            </w:pPr>
+            <w:r>
+              <w:t>None (unseen)</w:t>
+            </w:r>
+          </w:p>
+        </w:tc>
+      </w:tr>
+      <w:tr>
+        <w:tc>
+          <w:tcPr>
+            <w:tcW w:w="2337" w:type="dxa"/>
+          </w:tcPr>
+          <w:p>
+            <w:pPr>
+              <w:jc w:val="center"/>
+            </w:pPr>
+            <w:r>
+              <w:t>Police Officer</w:t>
+            </w:r>
+          </w:p>
+        </w:tc>
+        <w:tc>
+          <w:tcPr>
+            <w:tcW w:w="2337" w:type="dxa"/>
+          </w:tcPr>
+          <w:p>
+            <w:pPr>
+              <w:jc w:val="center"/>
+            </w:pPr>
+            <w:r>
+              <w:t>Jail, Floor, Room</w:t>
+            </w:r>
+          </w:p>
+        </w:tc>
+        <w:tc>
+          <w:tcPr>
+            <w:tcW w:w="2338" w:type="dxa"/>
+          </w:tcPr>
+          <w:p>
+            <w:pPr>
+              <w:jc w:val="center"/>
+            </w:pPr>
+            <w:r>
+              <w:t>Arrests Jim</w:t>
+            </w:r>
+          </w:p>
+        </w:tc>
+        <w:tc>
+          <w:tcPr>
+            <w:tcW w:w="2338" w:type="dxa"/>
+          </w:tcPr>
+          <w:p>
+            <w:pPr>
+              <w:jc w:val="center"/>
+            </w:pPr>
+            <w:r>
+              <w:t>None (unseen)</w:t>
+            </w:r>
+          </w:p>
+        </w:tc>
+      </w:tr>
+    </w:tbl>
     <w:p>
       <w:pPr>
         <w:jc w:val="center"/>
       </w:pPr>
-      <w:r>
-        <w:t>Character List:</w:t>
-      </w:r>
+      <w:bookmarkStart w:id="0" w:name="_GoBack"/>
+      <w:bookmarkEnd w:id="0"/>
     </w:p>
     <w:sectPr>
       <w:pgSz w:w="12240" w:h="15840"/>
@@ -469,6 +1095,25 @@
     <w:semiHidden/>
     <w:unhideWhenUsed/>
   </w:style>
+  <w:style w:type="table" w:styleId="TableGrid">
+    <w:name w:val="Table Grid"/>
+    <w:basedOn w:val="TableNormal"/>
+    <w:uiPriority w:val="39"/>
+    <w:rsid w:val="00327072"/>
+    <w:pPr>
+      <w:spacing w:after="0" w:line="240" w:lineRule="auto"/>
+    </w:pPr>
+    <w:tblPr>
+      <w:tblBorders>
+        <w:top w:val="single" w:sz="4" w:space="0" w:color="auto"/>
+        <w:left w:val="single" w:sz="4" w:space="0" w:color="auto"/>
+        <w:bottom w:val="single" w:sz="4" w:space="0" w:color="auto"/>
+        <w:right w:val="single" w:sz="4" w:space="0" w:color="auto"/>
+        <w:insideH w:val="single" w:sz="4" w:space="0" w:color="auto"/>
+        <w:insideV w:val="single" w:sz="4" w:space="0" w:color="auto"/>
+      </w:tblBorders>
+    </w:tblPr>
+  </w:style>
 </w:styles>
 </file>
 

</xml_diff>

<commit_message>
Added Jail and Pawn Shop BG's, update Assets list.
</commit_message>
<xml_diff>
--- a/Doorman_Documents/Character_List.docx
+++ b/Doorman_Documents/Character_List.docx
@@ -328,6 +328,8 @@
             </w:r>
           </w:p>
         </w:tc>
+        <w:bookmarkStart w:id="0" w:name="_GoBack"/>
+        <w:bookmarkEnd w:id="0"/>
       </w:tr>
       <w:tr>
         <w:tc>
@@ -639,6 +641,60 @@
             </w:pPr>
             <w:r>
               <w:t>Arrests Jim</w:t>
+            </w:r>
+          </w:p>
+        </w:tc>
+        <w:tc>
+          <w:tcPr>
+            <w:tcW w:w="2338" w:type="dxa"/>
+          </w:tcPr>
+          <w:p>
+            <w:pPr>
+              <w:jc w:val="center"/>
+            </w:pPr>
+            <w:r>
+              <w:t>None (unseen)</w:t>
+            </w:r>
+          </w:p>
+        </w:tc>
+      </w:tr>
+      <w:tr>
+        <w:tc>
+          <w:tcPr>
+            <w:tcW w:w="2337" w:type="dxa"/>
+          </w:tcPr>
+          <w:p>
+            <w:pPr>
+              <w:jc w:val="center"/>
+            </w:pPr>
+            <w:r>
+              <w:t>Pawn Shop Owner</w:t>
+            </w:r>
+          </w:p>
+        </w:tc>
+        <w:tc>
+          <w:tcPr>
+            <w:tcW w:w="2337" w:type="dxa"/>
+          </w:tcPr>
+          <w:p>
+            <w:pPr>
+              <w:jc w:val="center"/>
+            </w:pPr>
+            <w:r>
+              <w:t>Pawn Shop</w:t>
+            </w:r>
+          </w:p>
+        </w:tc>
+        <w:tc>
+          <w:tcPr>
+            <w:tcW w:w="2338" w:type="dxa"/>
+          </w:tcPr>
+          <w:p>
+            <w:pPr>
+              <w:jc w:val="center"/>
+            </w:pPr>
+            <w:r>
+              <w:t>Prices goods stolen</w:t>
             </w:r>
           </w:p>
         </w:tc>
@@ -661,8 +717,6 @@
       <w:pPr>
         <w:jc w:val="center"/>
       </w:pPr>
-      <w:bookmarkStart w:id="0" w:name="_GoBack"/>
-      <w:bookmarkEnd w:id="0"/>
     </w:p>
     <w:sectPr>
       <w:pgSz w:w="12240" w:h="15840"/>

</xml_diff>